<commit_message>
[NIVEL] Zonas de un solo jugador
Cubos por los que solo puede pasar un jugador. He subido dos versiones, una totalmente opaca, y otra más suave por si acaso la versión opaca es demasiado fuerte y no da la sensación al jugador de que puede pasar a través de ella.
</commit_message>
<xml_diff>
--- a/Diseño/Elementos del nivel/DocumentoDeArte.docx
+++ b/Diseño/Elementos del nivel/DocumentoDeArte.docx
@@ -79,7 +79,14 @@
           <w:sz w:val="24"/>
           <w:szCs w:val="24"/>
         </w:rPr>
-        <w:t xml:space="preserve">Seis </w:t>
+        <w:t>Tres</w:t>
+      </w:r>
+      <w:r>
+        <w:rPr>
+          <w:sz w:val="24"/>
+          <w:szCs w:val="24"/>
+        </w:rPr>
+        <w:t xml:space="preserve"> </w:t>
       </w:r>
       <w:r>
         <w:rPr>
@@ -153,6 +160,42 @@
       <w:pPr>
         <w:pStyle w:val="Prrafodelista"/>
         <w:numPr>
+          <w:ilvl w:val="0"/>
+          <w:numId w:val="1"/>
+        </w:numPr>
+        <w:rPr>
+          <w:sz w:val="24"/>
+          <w:szCs w:val="24"/>
+        </w:rPr>
+      </w:pPr>
+      <w:r>
+        <w:rPr>
+          <w:sz w:val="24"/>
+          <w:szCs w:val="24"/>
+        </w:rPr>
+        <w:t xml:space="preserve">Para cada personaje los siguientes </w:t>
+      </w:r>
+      <w:proofErr w:type="spellStart"/>
+      <w:r>
+        <w:rPr>
+          <w:sz w:val="24"/>
+          <w:szCs w:val="24"/>
+        </w:rPr>
+        <w:t>sprites</w:t>
+      </w:r>
+      <w:proofErr w:type="spellEnd"/>
+      <w:r>
+        <w:rPr>
+          <w:sz w:val="24"/>
+          <w:szCs w:val="24"/>
+        </w:rPr>
+        <w:t>:</w:t>
+      </w:r>
+    </w:p>
+    <w:p>
+      <w:pPr>
+        <w:pStyle w:val="Prrafodelista"/>
+        <w:numPr>
           <w:ilvl w:val="1"/>
           <w:numId w:val="1"/>
         </w:numPr>
@@ -166,7 +209,7 @@
           <w:sz w:val="24"/>
           <w:szCs w:val="24"/>
         </w:rPr>
-        <w:t>León.</w:t>
+        <w:t>Izquierda parado.</w:t>
       </w:r>
     </w:p>
     <w:p>
@@ -186,7 +229,7 @@
           <w:sz w:val="24"/>
           <w:szCs w:val="24"/>
         </w:rPr>
-        <w:t>Tigre.</w:t>
+        <w:t>Derecha parado.</w:t>
       </w:r>
     </w:p>
     <w:p>
@@ -196,20 +239,154 @@
           <w:ilvl w:val="1"/>
           <w:numId w:val="1"/>
         </w:numPr>
-        <w:spacing w:after="120"/>
-        <w:ind w:left="1434" w:hanging="357"/>
-        <w:contextualSpacing w:val="0"/>
-        <w:rPr>
-          <w:sz w:val="24"/>
-          <w:szCs w:val="24"/>
-        </w:rPr>
-      </w:pPr>
-      <w:r>
-        <w:rPr>
-          <w:sz w:val="24"/>
-          <w:szCs w:val="24"/>
-        </w:rPr>
-        <w:t>Elefante.</w:t>
+        <w:rPr>
+          <w:sz w:val="24"/>
+          <w:szCs w:val="24"/>
+        </w:rPr>
+      </w:pPr>
+      <w:r>
+        <w:rPr>
+          <w:sz w:val="24"/>
+          <w:szCs w:val="24"/>
+        </w:rPr>
+        <w:t xml:space="preserve">Andar izquierda </w:t>
+      </w:r>
+      <w:r>
+        <w:rPr>
+          <w:sz w:val="24"/>
+          <w:szCs w:val="24"/>
+        </w:rPr>
+        <w:t>(</w:t>
+      </w:r>
+      <w:r>
+        <w:rPr>
+          <w:sz w:val="24"/>
+          <w:szCs w:val="24"/>
+        </w:rPr>
+        <w:t xml:space="preserve">de </w:t>
+      </w:r>
+      <w:r>
+        <w:rPr>
+          <w:sz w:val="24"/>
+          <w:szCs w:val="24"/>
+        </w:rPr>
+        <w:t>2 a 3</w:t>
+      </w:r>
+      <w:r>
+        <w:rPr>
+          <w:sz w:val="24"/>
+          <w:szCs w:val="24"/>
+        </w:rPr>
+        <w:t>).</w:t>
+      </w:r>
+    </w:p>
+    <w:p>
+      <w:pPr>
+        <w:pStyle w:val="Prrafodelista"/>
+        <w:numPr>
+          <w:ilvl w:val="1"/>
+          <w:numId w:val="1"/>
+        </w:numPr>
+        <w:rPr>
+          <w:sz w:val="24"/>
+          <w:szCs w:val="24"/>
+        </w:rPr>
+      </w:pPr>
+      <w:r>
+        <w:rPr>
+          <w:sz w:val="24"/>
+          <w:szCs w:val="24"/>
+        </w:rPr>
+        <w:t>Andar derecha (</w:t>
+      </w:r>
+      <w:r>
+        <w:rPr>
+          <w:sz w:val="24"/>
+          <w:szCs w:val="24"/>
+        </w:rPr>
+        <w:t>de 2 a 3</w:t>
+      </w:r>
+      <w:r>
+        <w:rPr>
+          <w:sz w:val="24"/>
+          <w:szCs w:val="24"/>
+        </w:rPr>
+        <w:t>).</w:t>
+      </w:r>
+    </w:p>
+    <w:p>
+      <w:pPr>
+        <w:pStyle w:val="Prrafodelista"/>
+        <w:numPr>
+          <w:ilvl w:val="1"/>
+          <w:numId w:val="1"/>
+        </w:numPr>
+        <w:rPr>
+          <w:sz w:val="24"/>
+          <w:szCs w:val="24"/>
+        </w:rPr>
+      </w:pPr>
+      <w:r>
+        <w:rPr>
+          <w:sz w:val="24"/>
+          <w:szCs w:val="24"/>
+        </w:rPr>
+        <w:t>Saltar izquierda.</w:t>
+      </w:r>
+    </w:p>
+    <w:p>
+      <w:pPr>
+        <w:pStyle w:val="Prrafodelista"/>
+        <w:numPr>
+          <w:ilvl w:val="1"/>
+          <w:numId w:val="1"/>
+        </w:numPr>
+        <w:rPr>
+          <w:sz w:val="24"/>
+          <w:szCs w:val="24"/>
+        </w:rPr>
+      </w:pPr>
+      <w:r>
+        <w:rPr>
+          <w:sz w:val="24"/>
+          <w:szCs w:val="24"/>
+        </w:rPr>
+        <w:t>Saltar derecha.</w:t>
+      </w:r>
+    </w:p>
+    <w:p>
+      <w:pPr>
+        <w:rPr>
+          <w:color w:val="C00000"/>
+          <w:sz w:val="24"/>
+          <w:szCs w:val="24"/>
+        </w:rPr>
+      </w:pPr>
+      <w:r>
+        <w:rPr>
+          <w:color w:val="C00000"/>
+          <w:sz w:val="24"/>
+          <w:szCs w:val="24"/>
+        </w:rPr>
+        <w:t xml:space="preserve">Los </w:t>
+      </w:r>
+      <w:proofErr w:type="spellStart"/>
+      <w:r>
+        <w:rPr>
+          <w:color w:val="C00000"/>
+          <w:sz w:val="24"/>
+          <w:szCs w:val="24"/>
+        </w:rPr>
+        <w:t>sprites</w:t>
+      </w:r>
+      <w:proofErr w:type="spellEnd"/>
+      <w:r>
+        <w:rPr>
+          <w:color w:val="C00000"/>
+          <w:sz w:val="24"/>
+          <w:szCs w:val="24"/>
+        </w:rPr>
+        <w:t xml:space="preserve"> hacia la izquierda serán los mismos que hacia la derecha pero hecho espejo.</w:t>
       </w:r>
     </w:p>
     <w:p>
@@ -224,12 +401,21 @@
           <w:szCs w:val="24"/>
         </w:rPr>
       </w:pPr>
-      <w:r>
-        <w:rPr>
-          <w:sz w:val="24"/>
-          <w:szCs w:val="24"/>
-        </w:rPr>
-        <w:t>Para cada personaje los siguientes sprites:</w:t>
+      <w:proofErr w:type="spellStart"/>
+      <w:r>
+        <w:rPr>
+          <w:sz w:val="24"/>
+          <w:szCs w:val="24"/>
+        </w:rPr>
+        <w:t>Items</w:t>
+      </w:r>
+      <w:proofErr w:type="spellEnd"/>
+      <w:r>
+        <w:rPr>
+          <w:sz w:val="24"/>
+          <w:szCs w:val="24"/>
+        </w:rPr>
+        <w:t xml:space="preserve"> del nivel:</w:t>
       </w:r>
     </w:p>
     <w:p>
@@ -249,278 +435,7 @@
           <w:sz w:val="24"/>
           <w:szCs w:val="24"/>
         </w:rPr>
-        <w:t>Izquierda parado.</w:t>
-      </w:r>
-    </w:p>
-    <w:p>
-      <w:pPr>
-        <w:pStyle w:val="Prrafodelista"/>
-        <w:numPr>
-          <w:ilvl w:val="1"/>
-          <w:numId w:val="1"/>
-        </w:numPr>
-        <w:rPr>
-          <w:sz w:val="24"/>
-          <w:szCs w:val="24"/>
-        </w:rPr>
-      </w:pPr>
-      <w:r>
-        <w:rPr>
-          <w:sz w:val="24"/>
-          <w:szCs w:val="24"/>
-        </w:rPr>
-        <w:t>Derecha parado.</w:t>
-      </w:r>
-    </w:p>
-    <w:p>
-      <w:pPr>
-        <w:pStyle w:val="Prrafodelista"/>
-        <w:numPr>
-          <w:ilvl w:val="1"/>
-          <w:numId w:val="1"/>
-        </w:numPr>
-        <w:rPr>
-          <w:sz w:val="24"/>
-          <w:szCs w:val="24"/>
-        </w:rPr>
-      </w:pPr>
-      <w:r>
-        <w:rPr>
-          <w:sz w:val="24"/>
-          <w:szCs w:val="24"/>
-        </w:rPr>
-        <w:t xml:space="preserve">Andar izquierda </w:t>
-      </w:r>
-      <w:r>
-        <w:rPr>
-          <w:sz w:val="24"/>
-          <w:szCs w:val="24"/>
-        </w:rPr>
-        <w:t>(</w:t>
-      </w:r>
-      <w:r>
-        <w:rPr>
-          <w:sz w:val="24"/>
-          <w:szCs w:val="24"/>
-        </w:rPr>
-        <w:t>de 4 a 6).</w:t>
-      </w:r>
-    </w:p>
-    <w:p>
-      <w:pPr>
-        <w:pStyle w:val="Prrafodelista"/>
-        <w:numPr>
-          <w:ilvl w:val="1"/>
-          <w:numId w:val="1"/>
-        </w:numPr>
-        <w:rPr>
-          <w:sz w:val="24"/>
-          <w:szCs w:val="24"/>
-        </w:rPr>
-      </w:pPr>
-      <w:r>
-        <w:rPr>
-          <w:sz w:val="24"/>
-          <w:szCs w:val="24"/>
-        </w:rPr>
-        <w:t>Andar derecha (de 4 a 6).</w:t>
-      </w:r>
-    </w:p>
-    <w:p>
-      <w:pPr>
-        <w:pStyle w:val="Prrafodelista"/>
-        <w:numPr>
-          <w:ilvl w:val="1"/>
-          <w:numId w:val="1"/>
-        </w:numPr>
-        <w:rPr>
-          <w:sz w:val="24"/>
-          <w:szCs w:val="24"/>
-        </w:rPr>
-      </w:pPr>
-      <w:r>
-        <w:rPr>
-          <w:sz w:val="24"/>
-          <w:szCs w:val="24"/>
-        </w:rPr>
-        <w:t>Saltar izquierda.</w:t>
-      </w:r>
-    </w:p>
-    <w:p>
-      <w:pPr>
-        <w:pStyle w:val="Prrafodelista"/>
-        <w:numPr>
-          <w:ilvl w:val="1"/>
-          <w:numId w:val="1"/>
-        </w:numPr>
-        <w:rPr>
-          <w:sz w:val="24"/>
-          <w:szCs w:val="24"/>
-        </w:rPr>
-      </w:pPr>
-      <w:r>
-        <w:rPr>
-          <w:sz w:val="24"/>
-          <w:szCs w:val="24"/>
-        </w:rPr>
-        <w:t>Saltar derecha.</w:t>
-      </w:r>
-    </w:p>
-    <w:p>
-      <w:pPr>
-        <w:rPr>
-          <w:color w:val="C00000"/>
-          <w:sz w:val="24"/>
-          <w:szCs w:val="24"/>
-        </w:rPr>
-      </w:pPr>
-      <w:r>
-        <w:rPr>
-          <w:color w:val="C00000"/>
-          <w:sz w:val="24"/>
-          <w:szCs w:val="24"/>
-        </w:rPr>
-        <w:t>Los sprites hacia la izquierda serán los mismos que hacia la derecha pero hecho espejo.</w:t>
-      </w:r>
-    </w:p>
-    <w:p>
-      <w:pPr>
-        <w:pStyle w:val="Prrafodelista"/>
-        <w:numPr>
-          <w:ilvl w:val="0"/>
-          <w:numId w:val="1"/>
-        </w:numPr>
-        <w:rPr>
-          <w:sz w:val="24"/>
-          <w:szCs w:val="24"/>
-        </w:rPr>
-      </w:pPr>
-      <w:r>
-        <w:rPr>
-          <w:sz w:val="24"/>
-          <w:szCs w:val="24"/>
-        </w:rPr>
-        <w:t>Estética del nivel:</w:t>
-      </w:r>
-    </w:p>
-    <w:p>
-      <w:pPr>
-        <w:pStyle w:val="Prrafodelista"/>
-        <w:numPr>
-          <w:ilvl w:val="1"/>
-          <w:numId w:val="1"/>
-        </w:numPr>
-        <w:rPr>
-          <w:sz w:val="24"/>
-          <w:szCs w:val="24"/>
-        </w:rPr>
-      </w:pPr>
-      <w:r>
-        <w:rPr>
-          <w:sz w:val="24"/>
-          <w:szCs w:val="24"/>
-        </w:rPr>
-        <w:t>Jaulas de los animales (¿Diferentes jaulas?).</w:t>
-      </w:r>
-    </w:p>
-    <w:p>
-      <w:pPr>
-        <w:pStyle w:val="Prrafodelista"/>
-        <w:numPr>
-          <w:ilvl w:val="1"/>
-          <w:numId w:val="1"/>
-        </w:numPr>
-        <w:ind w:left="1434" w:hanging="357"/>
-        <w:contextualSpacing w:val="0"/>
-        <w:rPr>
-          <w:sz w:val="24"/>
-          <w:szCs w:val="24"/>
-        </w:rPr>
-      </w:pPr>
-      <w:r>
-        <w:rPr>
-          <w:sz w:val="24"/>
-          <w:szCs w:val="24"/>
-        </w:rPr>
-        <w:t xml:space="preserve">¿Espacios comunes? </w:t>
-      </w:r>
-      <w:r>
-        <w:rPr>
-          <w:rFonts w:ascii="Cambria" w:hAnsi="Cambria"/>
-          <w:sz w:val="24"/>
-          <w:szCs w:val="24"/>
-        </w:rPr>
-        <w:t>→</w:t>
-      </w:r>
-      <w:r>
-        <w:rPr>
-          <w:sz w:val="24"/>
-          <w:szCs w:val="24"/>
-        </w:rPr>
-        <w:t xml:space="preserve"> IA.</w:t>
-      </w:r>
-    </w:p>
-    <w:p>
-      <w:pPr>
-        <w:pStyle w:val="Prrafodelista"/>
-        <w:numPr>
-          <w:ilvl w:val="0"/>
-          <w:numId w:val="1"/>
-        </w:numPr>
-        <w:rPr>
-          <w:sz w:val="24"/>
-          <w:szCs w:val="24"/>
-        </w:rPr>
-      </w:pPr>
-      <w:r>
-        <w:rPr>
-          <w:sz w:val="24"/>
-          <w:szCs w:val="24"/>
-        </w:rPr>
-        <w:t>Items del nivel:</w:t>
-      </w:r>
-    </w:p>
-    <w:p>
-      <w:pPr>
-        <w:pStyle w:val="Prrafodelista"/>
-        <w:numPr>
-          <w:ilvl w:val="1"/>
-          <w:numId w:val="1"/>
-        </w:numPr>
-        <w:rPr>
-          <w:sz w:val="24"/>
-          <w:szCs w:val="24"/>
-        </w:rPr>
-      </w:pPr>
-      <w:r>
-        <w:rPr>
-          <w:sz w:val="24"/>
-          <w:szCs w:val="24"/>
-        </w:rPr>
         <w:t>Llave.</w:t>
-      </w:r>
-    </w:p>
-    <w:p>
-      <w:pPr>
-        <w:pStyle w:val="Prrafodelista"/>
-        <w:numPr>
-          <w:ilvl w:val="1"/>
-          <w:numId w:val="1"/>
-        </w:numPr>
-        <w:spacing w:after="0"/>
-        <w:ind w:left="1434" w:hanging="357"/>
-        <w:contextualSpacing w:val="0"/>
-        <w:rPr>
-          <w:sz w:val="24"/>
-          <w:szCs w:val="24"/>
-        </w:rPr>
-      </w:pPr>
-      <w:r>
-        <w:rPr>
-          <w:sz w:val="24"/>
-          <w:szCs w:val="24"/>
-        </w:rPr>
-        <w:t>Monedas.</w:t>
       </w:r>
     </w:p>
     <w:p>
@@ -550,50 +465,6 @@
       <w:pPr>
         <w:pStyle w:val="Prrafodelista"/>
         <w:numPr>
-          <w:ilvl w:val="2"/>
-          <w:numId w:val="1"/>
-        </w:numPr>
-        <w:spacing w:before="0" w:after="0"/>
-        <w:contextualSpacing w:val="0"/>
-        <w:rPr>
-          <w:sz w:val="24"/>
-          <w:szCs w:val="24"/>
-        </w:rPr>
-      </w:pPr>
-      <w:r>
-        <w:rPr>
-          <w:sz w:val="24"/>
-          <w:szCs w:val="24"/>
-        </w:rPr>
-        <w:t>Cerrada</w:t>
-      </w:r>
-    </w:p>
-    <w:p>
-      <w:pPr>
-        <w:pStyle w:val="Prrafodelista"/>
-        <w:numPr>
-          <w:ilvl w:val="2"/>
-          <w:numId w:val="1"/>
-        </w:numPr>
-        <w:spacing w:before="0" w:after="0"/>
-        <w:contextualSpacing w:val="0"/>
-        <w:rPr>
-          <w:sz w:val="24"/>
-          <w:szCs w:val="24"/>
-        </w:rPr>
-      </w:pPr>
-      <w:r>
-        <w:rPr>
-          <w:sz w:val="24"/>
-          <w:szCs w:val="24"/>
-        </w:rPr>
-        <w:t>Abierta</w:t>
-      </w:r>
-    </w:p>
-    <w:p>
-      <w:pPr>
-        <w:pStyle w:val="Prrafodelista"/>
-        <w:numPr>
           <w:ilvl w:val="1"/>
           <w:numId w:val="1"/>
         </w:numPr>
@@ -812,7 +683,6 @@
           <w:sz w:val="24"/>
           <w:szCs w:val="24"/>
         </w:rPr>
-        <w:lastRenderedPageBreak/>
         <w:t>Sin pulsar.</w:t>
       </w:r>
     </w:p>
@@ -918,7 +788,7 @@
           <w:sz w:val="24"/>
           <w:szCs w:val="24"/>
         </w:rPr>
-        <w:t>Temporizador.</w:t>
+        <w:t>Nivel.</w:t>
       </w:r>
     </w:p>
     <w:p>
@@ -938,7 +808,27 @@
           <w:sz w:val="24"/>
           <w:szCs w:val="24"/>
         </w:rPr>
-        <w:t>Nivel.</w:t>
+        <w:t>Vidas.</w:t>
+      </w:r>
+    </w:p>
+    <w:p>
+      <w:pPr>
+        <w:pStyle w:val="Prrafodelista"/>
+        <w:numPr>
+          <w:ilvl w:val="0"/>
+          <w:numId w:val="1"/>
+        </w:numPr>
+        <w:rPr>
+          <w:sz w:val="24"/>
+          <w:szCs w:val="24"/>
+        </w:rPr>
+      </w:pPr>
+      <w:r>
+        <w:rPr>
+          <w:sz w:val="24"/>
+          <w:szCs w:val="24"/>
+        </w:rPr>
+        <w:t>Menús:</w:t>
       </w:r>
     </w:p>
     <w:p>
@@ -958,7 +848,7 @@
           <w:sz w:val="24"/>
           <w:szCs w:val="24"/>
         </w:rPr>
-        <w:t>Vidas.</w:t>
+        <w:t>Elegir una fuente.</w:t>
       </w:r>
     </w:p>
     <w:p>
@@ -968,20 +858,18 @@
           <w:ilvl w:val="1"/>
           <w:numId w:val="1"/>
         </w:numPr>
-        <w:spacing w:after="0"/>
-        <w:ind w:left="1434" w:hanging="357"/>
-        <w:contextualSpacing w:val="0"/>
-        <w:rPr>
-          <w:sz w:val="24"/>
-          <w:szCs w:val="24"/>
-        </w:rPr>
-      </w:pPr>
-      <w:r>
-        <w:rPr>
-          <w:sz w:val="24"/>
-          <w:szCs w:val="24"/>
-        </w:rPr>
-        <w:t>Dinero.</w:t>
+        <w:rPr>
+          <w:sz w:val="24"/>
+          <w:szCs w:val="24"/>
+        </w:rPr>
+      </w:pPr>
+      <w:r>
+        <w:rPr>
+          <w:sz w:val="24"/>
+          <w:szCs w:val="24"/>
+        </w:rPr>
+        <w:lastRenderedPageBreak/>
+        <w:t>Dibujar el título.</w:t>
       </w:r>
     </w:p>
     <w:p>
@@ -991,40 +879,17 @@
           <w:ilvl w:val="1"/>
           <w:numId w:val="1"/>
         </w:numPr>
-        <w:spacing w:before="0"/>
-        <w:ind w:left="1434" w:hanging="357"/>
-        <w:contextualSpacing w:val="0"/>
-        <w:rPr>
-          <w:sz w:val="24"/>
-          <w:szCs w:val="24"/>
-        </w:rPr>
-      </w:pPr>
-      <w:r>
-        <w:rPr>
-          <w:sz w:val="24"/>
-          <w:szCs w:val="24"/>
-        </w:rPr>
-        <w:t>¿Indico la jaula de qué animal es?</w:t>
-      </w:r>
-    </w:p>
-    <w:p>
-      <w:pPr>
-        <w:pStyle w:val="Prrafodelista"/>
-        <w:numPr>
-          <w:ilvl w:val="0"/>
-          <w:numId w:val="1"/>
-        </w:numPr>
-        <w:rPr>
-          <w:sz w:val="24"/>
-          <w:szCs w:val="24"/>
-        </w:rPr>
-      </w:pPr>
-      <w:r>
-        <w:rPr>
-          <w:sz w:val="24"/>
-          <w:szCs w:val="24"/>
-        </w:rPr>
-        <w:t>Menús:</w:t>
+        <w:rPr>
+          <w:sz w:val="24"/>
+          <w:szCs w:val="24"/>
+        </w:rPr>
+      </w:pPr>
+      <w:r>
+        <w:rPr>
+          <w:sz w:val="24"/>
+          <w:szCs w:val="24"/>
+        </w:rPr>
+        <w:t>Menú de inicio.</w:t>
       </w:r>
     </w:p>
     <w:p>
@@ -1044,7 +909,7 @@
           <w:sz w:val="24"/>
           <w:szCs w:val="24"/>
         </w:rPr>
-        <w:t>Elegir una fuente.</w:t>
+        <w:t>Menú de pausa.</w:t>
       </w:r>
     </w:p>
     <w:p>
@@ -1064,7 +929,7 @@
           <w:sz w:val="24"/>
           <w:szCs w:val="24"/>
         </w:rPr>
-        <w:t>Dibujar el título.</w:t>
+        <w:t>Menú de opciones.</w:t>
       </w:r>
     </w:p>
     <w:p>
@@ -1084,7 +949,7 @@
           <w:sz w:val="24"/>
           <w:szCs w:val="24"/>
         </w:rPr>
-        <w:t>Menú de inicio.</w:t>
+        <w:t>Menú de créditos.</w:t>
       </w:r>
     </w:p>
     <w:p>
@@ -1104,7 +969,7 @@
           <w:sz w:val="24"/>
           <w:szCs w:val="24"/>
         </w:rPr>
-        <w:t>Menú de pausa.</w:t>
+        <w:t>Menú de muerte.</w:t>
       </w:r>
     </w:p>
     <w:p>
@@ -1124,7 +989,7 @@
           <w:sz w:val="24"/>
           <w:szCs w:val="24"/>
         </w:rPr>
-        <w:t>Menú de opciones.</w:t>
+        <w:t>Controles.</w:t>
       </w:r>
     </w:p>
     <w:p>
@@ -1144,7 +1009,7 @@
           <w:sz w:val="24"/>
           <w:szCs w:val="24"/>
         </w:rPr>
-        <w:t>Menú de créditos.</w:t>
+        <w:t>Menú de niveles.</w:t>
       </w:r>
     </w:p>
     <w:p>
@@ -1164,7 +1029,7 @@
           <w:sz w:val="24"/>
           <w:szCs w:val="24"/>
         </w:rPr>
-        <w:t>Menú de muerte.</w:t>
+        <w:t>Menú de victoria.</w:t>
       </w:r>
     </w:p>
     <w:p>
@@ -1184,7 +1049,7 @@
           <w:sz w:val="24"/>
           <w:szCs w:val="24"/>
         </w:rPr>
-        <w:t>Controles.</w:t>
+        <w:t>Menú de pasar de nivel.</w:t>
       </w:r>
     </w:p>
     <w:p>
@@ -1204,27 +1069,7 @@
           <w:sz w:val="24"/>
           <w:szCs w:val="24"/>
         </w:rPr>
-        <w:t>Menú de niveles.</w:t>
-      </w:r>
-    </w:p>
-    <w:p>
-      <w:pPr>
-        <w:pStyle w:val="Prrafodelista"/>
-        <w:numPr>
-          <w:ilvl w:val="1"/>
-          <w:numId w:val="1"/>
-        </w:numPr>
-        <w:rPr>
-          <w:sz w:val="24"/>
-          <w:szCs w:val="24"/>
-        </w:rPr>
-      </w:pPr>
-      <w:r>
-        <w:rPr>
-          <w:sz w:val="24"/>
-          <w:szCs w:val="24"/>
-        </w:rPr>
-        <w:t>Menú de victoria.</w:t>
+        <w:t>Pantalla de carga.</w:t>
       </w:r>
     </w:p>
     <w:p>
@@ -1858,341 +1703,7 @@
           </w:p>
         </w:tc>
       </w:tr>
-      <w:tr>
-        <w:tc>
-          <w:tcPr>
-            <w:tcW w:w="1413" w:type="dxa"/>
-          </w:tcPr>
-          <w:p>
-            <w:pPr>
-              <w:rPr>
-                <w:sz w:val="24"/>
-                <w:szCs w:val="24"/>
-              </w:rPr>
-            </w:pPr>
-            <w:r>
-              <w:rPr>
-                <w:sz w:val="24"/>
-                <w:szCs w:val="24"/>
-              </w:rPr>
-              <w:t>León</w:t>
-            </w:r>
-          </w:p>
-        </w:tc>
-        <w:tc>
-          <w:tcPr>
-            <w:tcW w:w="1134" w:type="dxa"/>
-          </w:tcPr>
-          <w:p>
-            <w:pPr>
-              <w:jc w:val="center"/>
-              <w:rPr>
-                <w:sz w:val="24"/>
-                <w:szCs w:val="24"/>
-              </w:rPr>
-            </w:pPr>
-          </w:p>
-        </w:tc>
-        <w:tc>
-          <w:tcPr>
-            <w:tcW w:w="1276" w:type="dxa"/>
-          </w:tcPr>
-          <w:p>
-            <w:pPr>
-              <w:jc w:val="center"/>
-              <w:rPr>
-                <w:sz w:val="24"/>
-                <w:szCs w:val="24"/>
-              </w:rPr>
-            </w:pPr>
-          </w:p>
-        </w:tc>
-        <w:tc>
-          <w:tcPr>
-            <w:tcW w:w="1134" w:type="dxa"/>
-          </w:tcPr>
-          <w:p>
-            <w:pPr>
-              <w:jc w:val="center"/>
-              <w:rPr>
-                <w:sz w:val="24"/>
-                <w:szCs w:val="24"/>
-              </w:rPr>
-            </w:pPr>
-          </w:p>
-        </w:tc>
-        <w:tc>
-          <w:tcPr>
-            <w:tcW w:w="1109" w:type="dxa"/>
-          </w:tcPr>
-          <w:p>
-            <w:pPr>
-              <w:jc w:val="center"/>
-              <w:rPr>
-                <w:sz w:val="24"/>
-                <w:szCs w:val="24"/>
-              </w:rPr>
-            </w:pPr>
-          </w:p>
-        </w:tc>
-        <w:tc>
-          <w:tcPr>
-            <w:tcW w:w="1214" w:type="dxa"/>
-          </w:tcPr>
-          <w:p>
-            <w:pPr>
-              <w:jc w:val="center"/>
-              <w:rPr>
-                <w:sz w:val="24"/>
-                <w:szCs w:val="24"/>
-              </w:rPr>
-            </w:pPr>
-          </w:p>
-        </w:tc>
-        <w:tc>
-          <w:tcPr>
-            <w:tcW w:w="1214" w:type="dxa"/>
-          </w:tcPr>
-          <w:p>
-            <w:pPr>
-              <w:jc w:val="center"/>
-              <w:rPr>
-                <w:sz w:val="24"/>
-                <w:szCs w:val="24"/>
-              </w:rPr>
-            </w:pPr>
-          </w:p>
-        </w:tc>
-      </w:tr>
-      <w:tr>
-        <w:tc>
-          <w:tcPr>
-            <w:tcW w:w="1413" w:type="dxa"/>
-          </w:tcPr>
-          <w:p>
-            <w:pPr>
-              <w:rPr>
-                <w:sz w:val="24"/>
-                <w:szCs w:val="24"/>
-              </w:rPr>
-            </w:pPr>
-            <w:r>
-              <w:rPr>
-                <w:sz w:val="24"/>
-                <w:szCs w:val="24"/>
-              </w:rPr>
-              <w:t>Tigre</w:t>
-            </w:r>
-          </w:p>
-        </w:tc>
-        <w:tc>
-          <w:tcPr>
-            <w:tcW w:w="1134" w:type="dxa"/>
-          </w:tcPr>
-          <w:p>
-            <w:pPr>
-              <w:jc w:val="center"/>
-              <w:rPr>
-                <w:sz w:val="24"/>
-                <w:szCs w:val="24"/>
-              </w:rPr>
-            </w:pPr>
-          </w:p>
-        </w:tc>
-        <w:tc>
-          <w:tcPr>
-            <w:tcW w:w="1276" w:type="dxa"/>
-          </w:tcPr>
-          <w:p>
-            <w:pPr>
-              <w:jc w:val="center"/>
-              <w:rPr>
-                <w:sz w:val="24"/>
-                <w:szCs w:val="24"/>
-              </w:rPr>
-            </w:pPr>
-          </w:p>
-        </w:tc>
-        <w:tc>
-          <w:tcPr>
-            <w:tcW w:w="1134" w:type="dxa"/>
-          </w:tcPr>
-          <w:p>
-            <w:pPr>
-              <w:jc w:val="center"/>
-              <w:rPr>
-                <w:sz w:val="24"/>
-                <w:szCs w:val="24"/>
-              </w:rPr>
-            </w:pPr>
-          </w:p>
-        </w:tc>
-        <w:tc>
-          <w:tcPr>
-            <w:tcW w:w="1109" w:type="dxa"/>
-          </w:tcPr>
-          <w:p>
-            <w:pPr>
-              <w:jc w:val="center"/>
-              <w:rPr>
-                <w:sz w:val="24"/>
-                <w:szCs w:val="24"/>
-              </w:rPr>
-            </w:pPr>
-          </w:p>
-        </w:tc>
-        <w:tc>
-          <w:tcPr>
-            <w:tcW w:w="1214" w:type="dxa"/>
-          </w:tcPr>
-          <w:p>
-            <w:pPr>
-              <w:jc w:val="center"/>
-              <w:rPr>
-                <w:sz w:val="24"/>
-                <w:szCs w:val="24"/>
-              </w:rPr>
-            </w:pPr>
-          </w:p>
-        </w:tc>
-        <w:tc>
-          <w:tcPr>
-            <w:tcW w:w="1214" w:type="dxa"/>
-          </w:tcPr>
-          <w:p>
-            <w:pPr>
-              <w:jc w:val="center"/>
-              <w:rPr>
-                <w:sz w:val="24"/>
-                <w:szCs w:val="24"/>
-              </w:rPr>
-            </w:pPr>
-          </w:p>
-        </w:tc>
-      </w:tr>
-      <w:tr>
-        <w:tc>
-          <w:tcPr>
-            <w:tcW w:w="1413" w:type="dxa"/>
-          </w:tcPr>
-          <w:p>
-            <w:pPr>
-              <w:rPr>
-                <w:sz w:val="24"/>
-                <w:szCs w:val="24"/>
-              </w:rPr>
-            </w:pPr>
-            <w:r>
-              <w:rPr>
-                <w:sz w:val="24"/>
-                <w:szCs w:val="24"/>
-              </w:rPr>
-              <w:t>Elefante</w:t>
-            </w:r>
-          </w:p>
-        </w:tc>
-        <w:tc>
-          <w:tcPr>
-            <w:tcW w:w="1134" w:type="dxa"/>
-          </w:tcPr>
-          <w:p>
-            <w:pPr>
-              <w:jc w:val="center"/>
-              <w:rPr>
-                <w:sz w:val="24"/>
-                <w:szCs w:val="24"/>
-              </w:rPr>
-            </w:pPr>
-          </w:p>
-        </w:tc>
-        <w:tc>
-          <w:tcPr>
-            <w:tcW w:w="1276" w:type="dxa"/>
-          </w:tcPr>
-          <w:p>
-            <w:pPr>
-              <w:jc w:val="center"/>
-              <w:rPr>
-                <w:sz w:val="24"/>
-                <w:szCs w:val="24"/>
-              </w:rPr>
-            </w:pPr>
-          </w:p>
-        </w:tc>
-        <w:tc>
-          <w:tcPr>
-            <w:tcW w:w="1134" w:type="dxa"/>
-          </w:tcPr>
-          <w:p>
-            <w:pPr>
-              <w:jc w:val="center"/>
-              <w:rPr>
-                <w:sz w:val="24"/>
-                <w:szCs w:val="24"/>
-              </w:rPr>
-            </w:pPr>
-          </w:p>
-        </w:tc>
-        <w:tc>
-          <w:tcPr>
-            <w:tcW w:w="1109" w:type="dxa"/>
-          </w:tcPr>
-          <w:p>
-            <w:pPr>
-              <w:jc w:val="center"/>
-              <w:rPr>
-                <w:sz w:val="24"/>
-                <w:szCs w:val="24"/>
-              </w:rPr>
-            </w:pPr>
-          </w:p>
-        </w:tc>
-        <w:tc>
-          <w:tcPr>
-            <w:tcW w:w="1214" w:type="dxa"/>
-          </w:tcPr>
-          <w:p>
-            <w:pPr>
-              <w:jc w:val="center"/>
-              <w:rPr>
-                <w:sz w:val="24"/>
-                <w:szCs w:val="24"/>
-              </w:rPr>
-            </w:pPr>
-          </w:p>
-        </w:tc>
-        <w:tc>
-          <w:tcPr>
-            <w:tcW w:w="1214" w:type="dxa"/>
-          </w:tcPr>
-          <w:p>
-            <w:pPr>
-              <w:jc w:val="center"/>
-              <w:rPr>
-                <w:sz w:val="24"/>
-                <w:szCs w:val="24"/>
-              </w:rPr>
-            </w:pPr>
-          </w:p>
-        </w:tc>
-      </w:tr>
     </w:tbl>
-    <w:p>
-      <w:pPr>
-        <w:rPr>
-          <w:sz w:val="24"/>
-          <w:szCs w:val="24"/>
-        </w:rPr>
-      </w:pPr>
-    </w:p>
-    <w:p>
-      <w:pPr>
-        <w:rPr>
-          <w:sz w:val="24"/>
-          <w:szCs w:val="24"/>
-        </w:rPr>
-      </w:pPr>
-    </w:p>
     <w:p>
       <w:pPr>
         <w:rPr>
@@ -2234,7 +1745,6 @@
           <w:sz w:val="24"/>
           <w:szCs w:val="24"/>
         </w:rPr>
-        <w:lastRenderedPageBreak/>
         <w:t>Fuente</w:t>
       </w:r>
       <w:r>
@@ -2436,6 +1946,7 @@
           <w:sz w:val="24"/>
           <w:szCs w:val="24"/>
         </w:rPr>
+        <w:lastRenderedPageBreak/>
         <w:t>Brighly Crush:</w:t>
       </w:r>
     </w:p>
@@ -2707,7 +2218,6 @@
           <w:sz w:val="24"/>
           <w:szCs w:val="24"/>
         </w:rPr>
-        <w:lastRenderedPageBreak/>
         <w:t>Avocado Creamy:</w:t>
       </w:r>
     </w:p>
@@ -2878,6 +2388,7 @@
           <w:sz w:val="24"/>
           <w:szCs w:val="24"/>
         </w:rPr>
+        <w:lastRenderedPageBreak/>
         <w:t>Fresh Lychee:</w:t>
       </w:r>
     </w:p>
@@ -3153,7 +2664,6 @@
           <w:sz w:val="24"/>
           <w:szCs w:val="24"/>
         </w:rPr>
-        <w:lastRenderedPageBreak/>
         <w:t>Milky Nice:</w:t>
       </w:r>
     </w:p>
@@ -3335,6 +2845,7 @@
           <w:sz w:val="72"/>
           <w:szCs w:val="72"/>
         </w:rPr>
+        <w:lastRenderedPageBreak/>
         <w:t>ZOO ESCAPE</w:t>
       </w:r>
     </w:p>
@@ -3547,7 +3058,6 @@
           <w:sz w:val="24"/>
           <w:szCs w:val="24"/>
         </w:rPr>
-        <w:lastRenderedPageBreak/>
         <w:t>Createland:</w:t>
       </w:r>
     </w:p>
@@ -3703,7 +3213,25 @@
           <w:sz w:val="24"/>
           <w:szCs w:val="24"/>
         </w:rPr>
-        <w:t>sculas. (Aa). Son del mismo tama</w:t>
+        <w:t>sculas. (</w:t>
+      </w:r>
+      <w:proofErr w:type="spellStart"/>
+      <w:r>
+        <w:rPr>
+          <w:rFonts w:ascii="Antiokhia Demo Version" w:hAnsi="Antiokhia Demo Version"/>
+          <w:sz w:val="24"/>
+          <w:szCs w:val="24"/>
+        </w:rPr>
+        <w:t>Aa</w:t>
+      </w:r>
+      <w:proofErr w:type="spellEnd"/>
+      <w:r>
+        <w:rPr>
+          <w:rFonts w:ascii="Antiokhia Demo Version" w:hAnsi="Antiokhia Demo Version"/>
+          <w:sz w:val="24"/>
+          <w:szCs w:val="24"/>
+        </w:rPr>
+        <w:t>). Son del mismo tama</w:t>
       </w:r>
       <w:r>
         <w:rPr>
@@ -3758,6 +3286,7 @@
           <w:sz w:val="24"/>
           <w:szCs w:val="24"/>
         </w:rPr>
+        <w:lastRenderedPageBreak/>
         <w:t>Snacky Shack:</w:t>
       </w:r>
     </w:p>
@@ -3995,7 +3524,6 @@
           <w:sz w:val="24"/>
           <w:szCs w:val="24"/>
         </w:rPr>
-        <w:lastRenderedPageBreak/>
         <w:t>*Cookies:</w:t>
       </w:r>
     </w:p>
@@ -4173,6 +3701,7 @@
           <w:sz w:val="72"/>
           <w:szCs w:val="72"/>
         </w:rPr>
+        <w:lastRenderedPageBreak/>
         <w:t>zoo escape</w:t>
       </w:r>
     </w:p>
@@ -4396,7 +3925,6 @@
           <w:sz w:val="24"/>
           <w:szCs w:val="24"/>
         </w:rPr>
-        <w:lastRenderedPageBreak/>
         <w:t>Naughty Monster:</w:t>
       </w:r>
     </w:p>
@@ -4625,6 +4153,7 @@
           <w:sz w:val="56"/>
           <w:szCs w:val="56"/>
         </w:rPr>
+        <w:lastRenderedPageBreak/>
         <w:t>ZOO ESCAPE</w:t>
       </w:r>
     </w:p>
@@ -4881,7 +4410,6 @@
           <w:sz w:val="24"/>
           <w:szCs w:val="24"/>
         </w:rPr>
-        <w:lastRenderedPageBreak/>
         <w:t>Candy Shop Black:</w:t>
       </w:r>
     </w:p>
@@ -4950,6 +4478,26 @@
     </w:p>
     <w:p>
       <w:pPr>
+        <w:spacing w:after="480"/>
+        <w:rPr>
+          <w:rFonts w:ascii="Candy Shop Black" w:hAnsi="Candy Shop Black"/>
+          <w:sz w:val="16"/>
+          <w:szCs w:val="16"/>
+        </w:rPr>
+      </w:pPr>
+    </w:p>
+    <w:p>
+      <w:pPr>
+        <w:spacing w:after="480"/>
+        <w:rPr>
+          <w:rFonts w:ascii="Candy Shop Black" w:hAnsi="Candy Shop Black"/>
+          <w:sz w:val="16"/>
+          <w:szCs w:val="16"/>
+        </w:rPr>
+      </w:pPr>
+    </w:p>
+    <w:p>
+      <w:pPr>
         <w:pStyle w:val="Ttulo2"/>
         <w:spacing w:after="240"/>
         <w:rPr>
@@ -4966,6 +4514,7 @@
           <w:sz w:val="24"/>
           <w:szCs w:val="24"/>
         </w:rPr>
+        <w:lastRenderedPageBreak/>
         <w:t>FUENTES II:</w:t>
       </w:r>
     </w:p>
@@ -4993,13 +4542,31 @@
                 <w:szCs w:val="24"/>
               </w:rPr>
             </w:pPr>
+            <w:proofErr w:type="spellStart"/>
             <w:r>
               <w:rPr>
                 <w:sz w:val="24"/>
                 <w:szCs w:val="24"/>
               </w:rPr>
-              <w:t>Awesome Possum</w:t>
+              <w:t>Awesome</w:t>
             </w:r>
+            <w:proofErr w:type="spellEnd"/>
+            <w:r>
+              <w:rPr>
+                <w:sz w:val="24"/>
+                <w:szCs w:val="24"/>
+              </w:rPr>
+              <w:t xml:space="preserve"> </w:t>
+            </w:r>
+            <w:proofErr w:type="spellStart"/>
+            <w:r>
+              <w:rPr>
+                <w:sz w:val="24"/>
+                <w:szCs w:val="24"/>
+              </w:rPr>
+              <w:t>Possum</w:t>
+            </w:r>
+            <w:proofErr w:type="spellEnd"/>
           </w:p>
         </w:tc>
         <w:tc>
@@ -5062,6 +4629,7 @@
                 <w:szCs w:val="24"/>
               </w:rPr>
             </w:pPr>
+            <w:proofErr w:type="spellStart"/>
             <w:r>
               <w:rPr>
                 <w:sz w:val="24"/>
@@ -5069,6 +4637,7 @@
               </w:rPr>
               <w:t>Bubblegum</w:t>
             </w:r>
+            <w:proofErr w:type="spellEnd"/>
           </w:p>
         </w:tc>
         <w:tc>
@@ -5137,12 +4706,21 @@
                 <w:szCs w:val="24"/>
               </w:rPr>
             </w:pPr>
+            <w:proofErr w:type="spellStart"/>
             <w:r>
               <w:rPr>
                 <w:sz w:val="24"/>
                 <w:szCs w:val="24"/>
               </w:rPr>
-              <w:t>Chicken Pie</w:t>
+              <w:t>Chicken</w:t>
+            </w:r>
+            <w:proofErr w:type="spellEnd"/>
+            <w:r>
+              <w:rPr>
+                <w:sz w:val="24"/>
+                <w:szCs w:val="24"/>
+              </w:rPr>
+              <w:t xml:space="preserve"> Pie</w:t>
             </w:r>
           </w:p>
         </w:tc>
@@ -5206,13 +4784,31 @@
                 <w:szCs w:val="24"/>
               </w:rPr>
             </w:pPr>
+            <w:proofErr w:type="spellStart"/>
             <w:r>
               <w:rPr>
                 <w:sz w:val="24"/>
                 <w:szCs w:val="24"/>
               </w:rPr>
-              <w:t>Milky Nice</w:t>
+              <w:t>Milky</w:t>
             </w:r>
+            <w:proofErr w:type="spellEnd"/>
+            <w:r>
+              <w:rPr>
+                <w:sz w:val="24"/>
+                <w:szCs w:val="24"/>
+              </w:rPr>
+              <w:t xml:space="preserve"> </w:t>
+            </w:r>
+            <w:proofErr w:type="spellStart"/>
+            <w:r>
+              <w:rPr>
+                <w:sz w:val="24"/>
+                <w:szCs w:val="24"/>
+              </w:rPr>
+              <w:t>Nice</w:t>
+            </w:r>
+            <w:proofErr w:type="spellEnd"/>
           </w:p>
         </w:tc>
         <w:tc>
@@ -5412,6 +5008,7 @@
                 <w:szCs w:val="24"/>
               </w:rPr>
             </w:pPr>
+            <w:proofErr w:type="spellStart"/>
             <w:r>
               <w:rPr>
                 <w:sz w:val="24"/>
@@ -5419,6 +5016,7 @@
               </w:rPr>
               <w:t>Spatch</w:t>
             </w:r>
+            <w:proofErr w:type="spellEnd"/>
           </w:p>
         </w:tc>
         <w:tc>
@@ -5481,12 +5079,21 @@
                 <w:szCs w:val="24"/>
               </w:rPr>
             </w:pPr>
+            <w:proofErr w:type="spellStart"/>
             <w:r>
               <w:rPr>
                 <w:sz w:val="24"/>
                 <w:szCs w:val="24"/>
               </w:rPr>
-              <w:t>Gogono Cocoa Mochi</w:t>
+              <w:t>Gogono</w:t>
+            </w:r>
+            <w:proofErr w:type="spellEnd"/>
+            <w:r>
+              <w:rPr>
+                <w:sz w:val="24"/>
+                <w:szCs w:val="24"/>
+              </w:rPr>
+              <w:t xml:space="preserve"> Cocoa Mochi</w:t>
             </w:r>
           </w:p>
         </w:tc>
@@ -5550,13 +5157,31 @@
                 <w:szCs w:val="24"/>
               </w:rPr>
             </w:pPr>
+            <w:proofErr w:type="spellStart"/>
             <w:r>
               <w:rPr>
                 <w:sz w:val="24"/>
                 <w:szCs w:val="24"/>
               </w:rPr>
-              <w:t>Supersonic rocketship</w:t>
+              <w:t>Supersonic</w:t>
             </w:r>
+            <w:proofErr w:type="spellEnd"/>
+            <w:r>
+              <w:rPr>
+                <w:sz w:val="24"/>
+                <w:szCs w:val="24"/>
+              </w:rPr>
+              <w:t xml:space="preserve"> </w:t>
+            </w:r>
+            <w:proofErr w:type="spellStart"/>
+            <w:r>
+              <w:rPr>
+                <w:sz w:val="24"/>
+                <w:szCs w:val="24"/>
+              </w:rPr>
+              <w:t>rocketship</w:t>
+            </w:r>
+            <w:proofErr w:type="spellEnd"/>
           </w:p>
         </w:tc>
         <w:tc>
@@ -5685,7 +5310,6 @@
           <w:sz w:val="24"/>
           <w:szCs w:val="24"/>
         </w:rPr>
-        <w:lastRenderedPageBreak/>
         <w:t>El verde significa que esa fuente no tiene licencia comercial, y el amarillo que esa fuente no tiene mayúsculas.</w:t>
       </w:r>
     </w:p>

</xml_diff>